<commit_message>
final revised paper for M&C
added bit about C and F to figure 3 caption
</commit_message>
<xml_diff>
--- a/Asymmetry Paper - revision for MC.docx
+++ b/Asymmetry Paper - revision for MC.docx
@@ -1,6 +1,6 @@
 
 <file path=word/document.xml><?xml version="1.0" encoding="utf-8"?>
-<w:document xmlns:wpc="http://schemas.microsoft.com/office/word/2010/wordprocessingCanvas" xmlns:cx="http://schemas.microsoft.com/office/drawing/2014/chartex" xmlns:cx1="http://schemas.microsoft.com/office/drawing/2015/9/8/chartex" xmlns:cx2="http://schemas.microsoft.com/office/drawing/2015/10/21/chartex" xmlns:cx3="http://schemas.microsoft.com/office/drawing/2016/5/9/chartex" xmlns:cx4="http://schemas.microsoft.com/office/drawing/2016/5/10/chartex" xmlns:cx5="http://schemas.microsoft.com/office/drawing/2016/5/11/chartex" xmlns:cx6="http://schemas.microsoft.com/office/drawing/2016/5/12/chartex" xmlns:cx7="http://schemas.microsoft.com/office/drawing/2016/5/13/chartex" xmlns:cx8="http://schemas.microsoft.com/office/drawing/2016/5/14/chartex" xmlns:mc="http://schemas.openxmlformats.org/markup-compatibility/2006" xmlns:aink="http://schemas.microsoft.com/office/drawing/2016/ink" xmlns:am3d="http://schemas.microsoft.com/office/drawing/2017/model3d" xmlns:o="urn:schemas-microsoft-com:office:office" xmlns:r="http://schemas.openxmlformats.org/officeDocument/2006/relationships" xmlns:m="http://schemas.openxmlformats.org/officeDocument/2006/math" xmlns:v="urn:schemas-microsoft-com:vml" xmlns:wp14="http://schemas.microsoft.com/office/word/2010/wordprocessingDrawing" xmlns:wp="http://schemas.openxmlformats.org/drawingml/2006/wordprocessingDrawing" xmlns:w10="urn:schemas-microsoft-com:office:word" xmlns:w="http://schemas.openxmlformats.org/wordprocessingml/2006/main" xmlns:w14="http://schemas.microsoft.com/office/word/2010/wordml" xmlns:w15="http://schemas.microsoft.com/office/word/2012/wordml" xmlns:w16cex="http://schemas.microsoft.com/office/word/2018/wordml/cex" xmlns:w16cid="http://schemas.microsoft.com/office/word/2016/wordml/cid" xmlns:w16="http://schemas.microsoft.com/office/word/2018/wordml" xmlns:w16sdtdh="http://schemas.microsoft.com/office/word/2020/wordml/sdtdatahash" xmlns:w16se="http://schemas.microsoft.com/office/word/2015/wordml/symex" xmlns:wpg="http://schemas.microsoft.com/office/word/2010/wordprocessingGroup" xmlns:wpi="http://schemas.microsoft.com/office/word/2010/wordprocessingInk" xmlns:wne="http://schemas.microsoft.com/office/word/2006/wordml" xmlns:wps="http://schemas.microsoft.com/office/word/2010/wordprocessingShape" mc:Ignorable="w14 w15 w16se w16cid w16 w16cex w16sdtdh wp14">
+<w:document xmlns:wpc="http://schemas.microsoft.com/office/word/2010/wordprocessingCanvas" xmlns:cx="http://schemas.microsoft.com/office/drawing/2014/chartex" xmlns:cx1="http://schemas.microsoft.com/office/drawing/2015/9/8/chartex" xmlns:cx2="http://schemas.microsoft.com/office/drawing/2015/10/21/chartex" xmlns:cx3="http://schemas.microsoft.com/office/drawing/2016/5/9/chartex" xmlns:cx4="http://schemas.microsoft.com/office/drawing/2016/5/10/chartex" xmlns:cx5="http://schemas.microsoft.com/office/drawing/2016/5/11/chartex" xmlns:cx6="http://schemas.microsoft.com/office/drawing/2016/5/12/chartex" xmlns:cx7="http://schemas.microsoft.com/office/drawing/2016/5/13/chartex" xmlns:cx8="http://schemas.microsoft.com/office/drawing/2016/5/14/chartex" xmlns:mc="http://schemas.openxmlformats.org/markup-compatibility/2006" xmlns:aink="http://schemas.microsoft.com/office/drawing/2016/ink" xmlns:am3d="http://schemas.microsoft.com/office/drawing/2017/model3d" xmlns:o="urn:schemas-microsoft-com:office:office" xmlns:oel="http://schemas.microsoft.com/office/2019/extlst" xmlns:r="http://schemas.openxmlformats.org/officeDocument/2006/relationships" xmlns:m="http://schemas.openxmlformats.org/officeDocument/2006/math" xmlns:v="urn:schemas-microsoft-com:vml" xmlns:wp14="http://schemas.microsoft.com/office/word/2010/wordprocessingDrawing" xmlns:wp="http://schemas.openxmlformats.org/drawingml/2006/wordprocessingDrawing" xmlns:w10="urn:schemas-microsoft-com:office:word" xmlns:w="http://schemas.openxmlformats.org/wordprocessingml/2006/main" xmlns:w14="http://schemas.microsoft.com/office/word/2010/wordml" xmlns:w15="http://schemas.microsoft.com/office/word/2012/wordml" xmlns:w16cex="http://schemas.microsoft.com/office/word/2018/wordml/cex" xmlns:w16cid="http://schemas.microsoft.com/office/word/2016/wordml/cid" xmlns:w16="http://schemas.microsoft.com/office/word/2018/wordml" xmlns:w16sdtdh="http://schemas.microsoft.com/office/word/2020/wordml/sdtdatahash" xmlns:w16se="http://schemas.microsoft.com/office/word/2015/wordml/symex" xmlns:wpg="http://schemas.microsoft.com/office/word/2010/wordprocessingGroup" xmlns:wpi="http://schemas.microsoft.com/office/word/2010/wordprocessingInk" xmlns:wne="http://schemas.microsoft.com/office/word/2006/wordml" xmlns:wps="http://schemas.microsoft.com/office/word/2010/wordprocessingShape" mc:Ignorable="w14 w15 w16se w16cid w16 w16cex w16sdtdh wp14">
   <w:body>
     <w:p>
       <w:pPr>
@@ -344,21 +344,7 @@
           <w:rFonts w:ascii="Georgia" w:hAnsi="Georgia"/>
           <w:color w:val="984806" w:themeColor="accent6" w:themeShade="80"/>
         </w:rPr>
-        <w:t xml:space="preserve">Supplementary materials, data and analysis scripts can be found at </w:t>
-      </w:r>
-      <w:r>
-        <w:rPr>
-          <w:rFonts w:ascii="Georgia" w:hAnsi="Georgia"/>
-          <w:color w:val="984806" w:themeColor="accent6" w:themeShade="80"/>
-        </w:rPr>
-        <w:t>https://osf.io/y5f9d/</w:t>
-      </w:r>
-      <w:r>
-        <w:rPr>
-          <w:rFonts w:ascii="Georgia" w:hAnsi="Georgia"/>
-          <w:color w:val="984806" w:themeColor="accent6" w:themeShade="80"/>
-        </w:rPr>
-        <w:t xml:space="preserve"> </w:t>
+        <w:t xml:space="preserve">Supplementary materials, data and analysis scripts can be found at https://osf.io/y5f9d/ </w:t>
       </w:r>
     </w:p>
     <w:p>
@@ -3126,70 +3112,35 @@
           <w:rFonts w:ascii="Georgia" w:hAnsi="Georgia"/>
           <w:color w:val="984806" w:themeColor="accent6" w:themeShade="80"/>
         </w:rPr>
-        <w:t>This result would be consistent with c</w:t>
+        <w:t xml:space="preserve">This result would be consistent with competitive models of decision, in which direct competition between </w:t>
       </w:r>
       <w:r>
         <w:rPr>
           <w:rFonts w:ascii="Georgia" w:hAnsi="Georgia"/>
           <w:color w:val="984806" w:themeColor="accent6" w:themeShade="80"/>
         </w:rPr>
-        <w:t>ompetitive models</w:t>
+        <w:t xml:space="preserve">equivalent </w:t>
       </w:r>
       <w:r>
         <w:rPr>
           <w:rFonts w:ascii="Georgia" w:hAnsi="Georgia"/>
           <w:color w:val="984806" w:themeColor="accent6" w:themeShade="80"/>
         </w:rPr>
-        <w:t xml:space="preserve"> of decision, in which </w:t>
+        <w:t xml:space="preserve">alternatives disrupts </w:t>
       </w:r>
       <w:r>
         <w:rPr>
           <w:rFonts w:ascii="Georgia" w:hAnsi="Georgia"/>
           <w:color w:val="984806" w:themeColor="accent6" w:themeShade="80"/>
         </w:rPr>
-        <w:t xml:space="preserve">direct competition between </w:t>
+        <w:t>global decision-making</w:t>
       </w:r>
       <w:r>
         <w:rPr>
           <w:rFonts w:ascii="Georgia" w:hAnsi="Georgia"/>
           <w:color w:val="984806" w:themeColor="accent6" w:themeShade="80"/>
         </w:rPr>
-        <w:t xml:space="preserve">equivalent </w:t>
-      </w:r>
-      <w:r>
-        <w:rPr>
-          <w:rFonts w:ascii="Georgia" w:hAnsi="Georgia"/>
-          <w:color w:val="984806" w:themeColor="accent6" w:themeShade="80"/>
-        </w:rPr>
-        <w:t>alternatives disrupt</w:t>
-      </w:r>
-      <w:r>
-        <w:rPr>
-          <w:rFonts w:ascii="Georgia" w:hAnsi="Georgia"/>
-          <w:color w:val="984806" w:themeColor="accent6" w:themeShade="80"/>
-        </w:rPr>
-        <w:t xml:space="preserve">s </w:t>
-      </w:r>
-      <w:r>
-        <w:rPr>
-          <w:rFonts w:ascii="Georgia" w:hAnsi="Georgia"/>
-          <w:color w:val="984806" w:themeColor="accent6" w:themeShade="80"/>
-        </w:rPr>
-        <w:t>global decision-making</w:t>
-      </w:r>
-      <w:r>
-        <w:rPr>
-          <w:rFonts w:ascii="Georgia" w:hAnsi="Georgia"/>
-          <w:color w:val="984806" w:themeColor="accent6" w:themeShade="80"/>
-        </w:rPr>
-        <w:t xml:space="preserve">. </w:t>
-      </w:r>
-      <w:r>
-        <w:rPr>
-          <w:rFonts w:ascii="Georgia" w:hAnsi="Georgia"/>
-          <w:color w:val="984806" w:themeColor="accent6" w:themeShade="80"/>
-        </w:rPr>
-        <w:t xml:space="preserve"> </w:t>
+        <w:t xml:space="preserve">.  </w:t>
       </w:r>
       <w:r>
         <w:rPr>
@@ -5099,9 +5050,8 @@
           <w:sz w:val="20"/>
           <w:szCs w:val="20"/>
         </w:rPr>
-        <w:t xml:space="preserve">The histograms show the distribution of standing positions for each value of Δ. The increments of Δ increase on the y axis from C (close) to F (far). The </w:t>
-      </w:r>
-      <w:proofErr w:type="spellStart"/>
+        <w:t xml:space="preserve">The histograms show the distribution of standing positions for each value </w:t>
+      </w:r>
       <w:r>
         <w:rPr>
           <w:rFonts w:ascii="Georgia" w:hAnsi="Georgia"/>
@@ -5110,31 +5060,28 @@
           <w:sz w:val="20"/>
           <w:szCs w:val="20"/>
         </w:rPr>
-        <w:t>colour</w:t>
-      </w:r>
-      <w:proofErr w:type="spellEnd"/>
+        <w:t>of Δ</w:t>
+      </w:r>
       <w:r>
         <w:rPr>
           <w:rFonts w:ascii="Georgia" w:hAnsi="Georgia"/>
           <w:iCs/>
-          <w:color w:val="000000" w:themeColor="text1"/>
+          <w:color w:val="948A54" w:themeColor="background2" w:themeShade="80"/>
           <w:sz w:val="20"/>
           <w:szCs w:val="20"/>
         </w:rPr>
-        <w:t xml:space="preserve"> of the histogram indicates the optimal strategy, with blue representing cases when the participants should have stood near the </w:t>
-      </w:r>
-      <w:proofErr w:type="spellStart"/>
+        <w:t xml:space="preserve"> (the distance from the center to each of the hoops)</w:t>
+      </w:r>
       <w:r>
         <w:rPr>
           <w:rFonts w:ascii="Georgia" w:hAnsi="Georgia"/>
           <w:iCs/>
-          <w:color w:val="000000" w:themeColor="text1"/>
+          <w:color w:val="948A54" w:themeColor="background2" w:themeShade="80"/>
           <w:sz w:val="20"/>
           <w:szCs w:val="20"/>
         </w:rPr>
-        <w:t>centre</w:t>
-      </w:r>
-      <w:proofErr w:type="spellEnd"/>
+        <w:t>.</w:t>
+      </w:r>
       <w:r>
         <w:rPr>
           <w:rFonts w:ascii="Georgia" w:hAnsi="Georgia"/>
@@ -5143,18 +5090,222 @@
           <w:sz w:val="20"/>
           <w:szCs w:val="20"/>
         </w:rPr>
-        <w:t xml:space="preserve">, and yellow the cases where standing next to the small hoop was the best </w:t>
+        <w:t xml:space="preserve"> The increments of Δ increase on the y axis from C </w:t>
       </w:r>
       <w:r>
         <w:rPr>
           <w:rFonts w:ascii="Georgia" w:hAnsi="Georgia"/>
           <w:iCs/>
-          <w:color w:val="000000" w:themeColor="text1"/>
+          <w:color w:val="948A54" w:themeColor="background2" w:themeShade="80"/>
           <w:sz w:val="20"/>
           <w:szCs w:val="20"/>
         </w:rPr>
+        <w:t>(</w:t>
+      </w:r>
+      <w:r>
+        <w:rPr>
+          <w:rFonts w:ascii="Georgia" w:hAnsi="Georgia"/>
+          <w:iCs/>
+          <w:color w:val="948A54" w:themeColor="background2" w:themeShade="80"/>
+          <w:sz w:val="20"/>
+          <w:szCs w:val="20"/>
+        </w:rPr>
+        <w:t xml:space="preserve">the </w:t>
+      </w:r>
+      <w:r>
+        <w:rPr>
+          <w:rFonts w:ascii="Georgia" w:hAnsi="Georgia"/>
+          <w:iCs/>
+          <w:color w:val="948A54" w:themeColor="background2" w:themeShade="80"/>
+          <w:sz w:val="20"/>
+          <w:szCs w:val="20"/>
+        </w:rPr>
+        <w:t>close</w:t>
+      </w:r>
+      <w:r>
+        <w:rPr>
+          <w:rFonts w:ascii="Georgia" w:hAnsi="Georgia"/>
+          <w:iCs/>
+          <w:color w:val="948A54" w:themeColor="background2" w:themeShade="80"/>
+          <w:sz w:val="20"/>
+          <w:szCs w:val="20"/>
+        </w:rPr>
+        <w:t>st distance, where expected accuracy from center is 90%</w:t>
+      </w:r>
+      <w:r>
+        <w:rPr>
+          <w:rFonts w:ascii="Georgia" w:hAnsi="Georgia"/>
+          <w:iCs/>
+          <w:color w:val="948A54" w:themeColor="background2" w:themeShade="80"/>
+          <w:sz w:val="20"/>
+          <w:szCs w:val="20"/>
+        </w:rPr>
+        <w:t xml:space="preserve">) </w:t>
+      </w:r>
+      <w:r>
+        <w:rPr>
+          <w:rFonts w:ascii="Georgia" w:hAnsi="Georgia"/>
+          <w:iCs/>
+          <w:color w:val="000000" w:themeColor="text1"/>
+          <w:sz w:val="20"/>
+          <w:szCs w:val="20"/>
+        </w:rPr>
+        <w:t xml:space="preserve">to </w:t>
+      </w:r>
+      <w:r>
+        <w:rPr>
+          <w:rFonts w:ascii="Georgia" w:hAnsi="Georgia"/>
+          <w:iCs/>
+          <w:color w:val="948A54" w:themeColor="background2" w:themeShade="80"/>
+          <w:sz w:val="20"/>
+          <w:szCs w:val="20"/>
+        </w:rPr>
+        <w:t>F (</w:t>
+      </w:r>
+      <w:r>
+        <w:rPr>
+          <w:rFonts w:ascii="Georgia" w:hAnsi="Georgia"/>
+          <w:iCs/>
+          <w:color w:val="948A54" w:themeColor="background2" w:themeShade="80"/>
+          <w:sz w:val="20"/>
+          <w:szCs w:val="20"/>
+        </w:rPr>
+        <w:t xml:space="preserve">the </w:t>
+      </w:r>
+      <w:r>
+        <w:rPr>
+          <w:rFonts w:ascii="Georgia" w:hAnsi="Georgia"/>
+          <w:iCs/>
+          <w:color w:val="948A54" w:themeColor="background2" w:themeShade="80"/>
+          <w:sz w:val="20"/>
+          <w:szCs w:val="20"/>
+        </w:rPr>
+        <w:t>far</w:t>
+      </w:r>
+      <w:r>
+        <w:rPr>
+          <w:rFonts w:ascii="Georgia" w:hAnsi="Georgia"/>
+          <w:iCs/>
+          <w:color w:val="948A54" w:themeColor="background2" w:themeShade="80"/>
+          <w:sz w:val="20"/>
+          <w:szCs w:val="20"/>
+        </w:rPr>
+        <w:t>thest distance, with expected accuracy of 10%</w:t>
+      </w:r>
+      <w:r>
+        <w:rPr>
+          <w:rFonts w:ascii="Georgia" w:hAnsi="Georgia"/>
+          <w:iCs/>
+          <w:color w:val="948A54" w:themeColor="background2" w:themeShade="80"/>
+          <w:sz w:val="20"/>
+          <w:szCs w:val="20"/>
+        </w:rPr>
+        <w:t>)</w:t>
+      </w:r>
+      <w:r>
+        <w:rPr>
+          <w:rFonts w:ascii="Georgia" w:hAnsi="Georgia"/>
+          <w:iCs/>
+          <w:color w:val="948A54" w:themeColor="background2" w:themeShade="80"/>
+          <w:sz w:val="20"/>
+          <w:szCs w:val="20"/>
+        </w:rPr>
+        <w:t xml:space="preserve">, with the 0 point being where the expected accuracy from center is </w:t>
+      </w:r>
+      <w:r>
+        <w:rPr>
+          <w:rFonts w:ascii="Georgia" w:hAnsi="Georgia"/>
+          <w:iCs/>
+          <w:color w:val="948A54" w:themeColor="background2" w:themeShade="80"/>
+          <w:sz w:val="20"/>
+          <w:szCs w:val="20"/>
+        </w:rPr>
         <w:lastRenderedPageBreak/>
-        <w:t xml:space="preserve">strategy. b) The black lines show Expected Accuracy for each participant for each of the six hoop distances (with close (C) to far (F) distances on the x axis). The green shaded area shows the range of Optimal Accuracy for this group of participants, and the red shows their minimum accuracy (the range of accuracy that would be expected if participants chose the least optimal standing position). </w:t>
+        <w:t>50%</w:t>
+      </w:r>
+      <w:r>
+        <w:rPr>
+          <w:rFonts w:ascii="Georgia" w:hAnsi="Georgia"/>
+          <w:iCs/>
+          <w:color w:val="948A54" w:themeColor="background2" w:themeShade="80"/>
+          <w:sz w:val="20"/>
+          <w:szCs w:val="20"/>
+        </w:rPr>
+        <w:t xml:space="preserve">. </w:t>
+      </w:r>
+      <w:r>
+        <w:rPr>
+          <w:rFonts w:ascii="Georgia" w:hAnsi="Georgia"/>
+          <w:iCs/>
+          <w:color w:val="000000" w:themeColor="text1"/>
+          <w:sz w:val="20"/>
+          <w:szCs w:val="20"/>
+        </w:rPr>
+        <w:t xml:space="preserve">The </w:t>
+      </w:r>
+      <w:proofErr w:type="spellStart"/>
+      <w:r>
+        <w:rPr>
+          <w:rFonts w:ascii="Georgia" w:hAnsi="Georgia"/>
+          <w:iCs/>
+          <w:color w:val="000000" w:themeColor="text1"/>
+          <w:sz w:val="20"/>
+          <w:szCs w:val="20"/>
+        </w:rPr>
+        <w:t>colour</w:t>
+      </w:r>
+      <w:proofErr w:type="spellEnd"/>
+      <w:r>
+        <w:rPr>
+          <w:rFonts w:ascii="Georgia" w:hAnsi="Georgia"/>
+          <w:iCs/>
+          <w:color w:val="000000" w:themeColor="text1"/>
+          <w:sz w:val="20"/>
+          <w:szCs w:val="20"/>
+        </w:rPr>
+        <w:t xml:space="preserve"> of the histogram indicates the optimal strategy, with blue representing cases when the participants should have stood near the </w:t>
+      </w:r>
+      <w:proofErr w:type="spellStart"/>
+      <w:r>
+        <w:rPr>
+          <w:rFonts w:ascii="Georgia" w:hAnsi="Georgia"/>
+          <w:iCs/>
+          <w:color w:val="000000" w:themeColor="text1"/>
+          <w:sz w:val="20"/>
+          <w:szCs w:val="20"/>
+        </w:rPr>
+        <w:t>centre</w:t>
+      </w:r>
+      <w:proofErr w:type="spellEnd"/>
+      <w:r>
+        <w:rPr>
+          <w:rFonts w:ascii="Georgia" w:hAnsi="Georgia"/>
+          <w:iCs/>
+          <w:color w:val="000000" w:themeColor="text1"/>
+          <w:sz w:val="20"/>
+          <w:szCs w:val="20"/>
+        </w:rPr>
+        <w:t xml:space="preserve">, and yellow the cases where standing next to the small hoop was the best strategy. b) The black lines show Expected Accuracy for each participant for each of the six hoop distances (with close (C) to far (F) distances </w:t>
+      </w:r>
+      <w:r>
+        <w:rPr>
+          <w:rFonts w:ascii="Georgia" w:hAnsi="Georgia"/>
+          <w:iCs/>
+          <w:color w:val="000000" w:themeColor="text1"/>
+          <w:sz w:val="20"/>
+          <w:szCs w:val="20"/>
+        </w:rPr>
+        <w:t xml:space="preserve">now shown </w:t>
+      </w:r>
+      <w:r>
+        <w:rPr>
+          <w:rFonts w:ascii="Georgia" w:hAnsi="Georgia"/>
+          <w:iCs/>
+          <w:color w:val="000000" w:themeColor="text1"/>
+          <w:sz w:val="20"/>
+          <w:szCs w:val="20"/>
+        </w:rPr>
+        <w:t xml:space="preserve">on the x axis). The green shaded area shows the range of Optimal Accuracy for this group of participants, and the red shows their minimum accuracy (the range of accuracy that would be expected if participants chose the least optimal standing position). </w:t>
       </w:r>
     </w:p>
     <w:p>
@@ -11065,7 +11216,7 @@
         <w:rPr>
           <w:rFonts w:ascii="Georgia" w:hAnsi="Georgia"/>
           <w:color w:val="000000" w:themeColor="text1"/>
-          <w:lang w:val="de-DE"/>
+          <w:lang w:val="en-GB"/>
         </w:rPr>
         <w:t xml:space="preserve">Von Neumann, J. &amp; Morgenstern, O. (1947). </w:t>
       </w:r>
@@ -11423,23 +11574,7 @@
           <w:rFonts w:ascii="Georgia" w:hAnsi="Georgia"/>
           <w:color w:val="000000" w:themeColor="text1"/>
         </w:rPr>
-        <w:t xml:space="preserve">, A., </w:t>
-      </w:r>
-      <w:proofErr w:type="spellStart"/>
-      <w:r>
-        <w:rPr>
-          <w:rFonts w:ascii="Georgia" w:hAnsi="Georgia"/>
-          <w:color w:val="000000" w:themeColor="text1"/>
-        </w:rPr>
-        <w:t>Bago</w:t>
-      </w:r>
-      <w:proofErr w:type="spellEnd"/>
-      <w:r>
-        <w:rPr>
-          <w:rFonts w:ascii="Georgia" w:hAnsi="Georgia"/>
-          <w:color w:val="000000" w:themeColor="text1"/>
-        </w:rPr>
-        <w:t xml:space="preserve">, B., </w:t>
+        <w:t xml:space="preserve">, A., Bago, B., </w:t>
       </w:r>
       <w:proofErr w:type="spellStart"/>
       <w:r>
@@ -11802,7 +11937,7 @@
 </file>
 
 <file path=word/endnotes.xml><?xml version="1.0" encoding="utf-8"?>
-<w:endnotes xmlns:wpc="http://schemas.microsoft.com/office/word/2010/wordprocessingCanvas" xmlns:cx="http://schemas.microsoft.com/office/drawing/2014/chartex" xmlns:cx1="http://schemas.microsoft.com/office/drawing/2015/9/8/chartex" xmlns:cx2="http://schemas.microsoft.com/office/drawing/2015/10/21/chartex" xmlns:cx3="http://schemas.microsoft.com/office/drawing/2016/5/9/chartex" xmlns:cx4="http://schemas.microsoft.com/office/drawing/2016/5/10/chartex" xmlns:cx5="http://schemas.microsoft.com/office/drawing/2016/5/11/chartex" xmlns:cx6="http://schemas.microsoft.com/office/drawing/2016/5/12/chartex" xmlns:cx7="http://schemas.microsoft.com/office/drawing/2016/5/13/chartex" xmlns:cx8="http://schemas.microsoft.com/office/drawing/2016/5/14/chartex" xmlns:mc="http://schemas.openxmlformats.org/markup-compatibility/2006" xmlns:aink="http://schemas.microsoft.com/office/drawing/2016/ink" xmlns:am3d="http://schemas.microsoft.com/office/drawing/2017/model3d" xmlns:o="urn:schemas-microsoft-com:office:office" xmlns:r="http://schemas.openxmlformats.org/officeDocument/2006/relationships" xmlns:m="http://schemas.openxmlformats.org/officeDocument/2006/math" xmlns:v="urn:schemas-microsoft-com:vml" xmlns:wp14="http://schemas.microsoft.com/office/word/2010/wordprocessingDrawing" xmlns:wp="http://schemas.openxmlformats.org/drawingml/2006/wordprocessingDrawing" xmlns:w10="urn:schemas-microsoft-com:office:word" xmlns:w="http://schemas.openxmlformats.org/wordprocessingml/2006/main" xmlns:w14="http://schemas.microsoft.com/office/word/2010/wordml" xmlns:w15="http://schemas.microsoft.com/office/word/2012/wordml" xmlns:w16cex="http://schemas.microsoft.com/office/word/2018/wordml/cex" xmlns:w16cid="http://schemas.microsoft.com/office/word/2016/wordml/cid" xmlns:w16="http://schemas.microsoft.com/office/word/2018/wordml" xmlns:w16sdtdh="http://schemas.microsoft.com/office/word/2020/wordml/sdtdatahash" xmlns:w16se="http://schemas.microsoft.com/office/word/2015/wordml/symex" xmlns:wpg="http://schemas.microsoft.com/office/word/2010/wordprocessingGroup" xmlns:wpi="http://schemas.microsoft.com/office/word/2010/wordprocessingInk" xmlns:wne="http://schemas.microsoft.com/office/word/2006/wordml" xmlns:wps="http://schemas.microsoft.com/office/word/2010/wordprocessingShape" mc:Ignorable="w14 w15 w16se w16cid w16 w16cex w16sdtdh wp14">
+<w:endnotes xmlns:wpc="http://schemas.microsoft.com/office/word/2010/wordprocessingCanvas" xmlns:cx="http://schemas.microsoft.com/office/drawing/2014/chartex" xmlns:cx1="http://schemas.microsoft.com/office/drawing/2015/9/8/chartex" xmlns:cx2="http://schemas.microsoft.com/office/drawing/2015/10/21/chartex" xmlns:cx3="http://schemas.microsoft.com/office/drawing/2016/5/9/chartex" xmlns:cx4="http://schemas.microsoft.com/office/drawing/2016/5/10/chartex" xmlns:cx5="http://schemas.microsoft.com/office/drawing/2016/5/11/chartex" xmlns:cx6="http://schemas.microsoft.com/office/drawing/2016/5/12/chartex" xmlns:cx7="http://schemas.microsoft.com/office/drawing/2016/5/13/chartex" xmlns:cx8="http://schemas.microsoft.com/office/drawing/2016/5/14/chartex" xmlns:mc="http://schemas.openxmlformats.org/markup-compatibility/2006" xmlns:aink="http://schemas.microsoft.com/office/drawing/2016/ink" xmlns:am3d="http://schemas.microsoft.com/office/drawing/2017/model3d" xmlns:o="urn:schemas-microsoft-com:office:office" xmlns:oel="http://schemas.microsoft.com/office/2019/extlst" xmlns:r="http://schemas.openxmlformats.org/officeDocument/2006/relationships" xmlns:m="http://schemas.openxmlformats.org/officeDocument/2006/math" xmlns:v="urn:schemas-microsoft-com:vml" xmlns:wp14="http://schemas.microsoft.com/office/word/2010/wordprocessingDrawing" xmlns:wp="http://schemas.openxmlformats.org/drawingml/2006/wordprocessingDrawing" xmlns:w10="urn:schemas-microsoft-com:office:word" xmlns:w="http://schemas.openxmlformats.org/wordprocessingml/2006/main" xmlns:w14="http://schemas.microsoft.com/office/word/2010/wordml" xmlns:w15="http://schemas.microsoft.com/office/word/2012/wordml" xmlns:w16cex="http://schemas.microsoft.com/office/word/2018/wordml/cex" xmlns:w16cid="http://schemas.microsoft.com/office/word/2016/wordml/cid" xmlns:w16="http://schemas.microsoft.com/office/word/2018/wordml" xmlns:w16sdtdh="http://schemas.microsoft.com/office/word/2020/wordml/sdtdatahash" xmlns:w16se="http://schemas.microsoft.com/office/word/2015/wordml/symex" xmlns:wpg="http://schemas.microsoft.com/office/word/2010/wordprocessingGroup" xmlns:wpi="http://schemas.microsoft.com/office/word/2010/wordprocessingInk" xmlns:wne="http://schemas.microsoft.com/office/word/2006/wordml" xmlns:wps="http://schemas.microsoft.com/office/word/2010/wordprocessingShape" mc:Ignorable="w14 w15 w16se w16cid w16 w16cex w16sdtdh wp14">
   <w:endnote w:type="separator" w:id="-1">
     <w:p>
       <w:pPr>
@@ -11827,7 +11962,7 @@
 </file>
 
 <file path=word/footer1.xml><?xml version="1.0" encoding="utf-8"?>
-<w:ftr xmlns:wpc="http://schemas.microsoft.com/office/word/2010/wordprocessingCanvas" xmlns:cx="http://schemas.microsoft.com/office/drawing/2014/chartex" xmlns:cx1="http://schemas.microsoft.com/office/drawing/2015/9/8/chartex" xmlns:cx2="http://schemas.microsoft.com/office/drawing/2015/10/21/chartex" xmlns:cx3="http://schemas.microsoft.com/office/drawing/2016/5/9/chartex" xmlns:cx4="http://schemas.microsoft.com/office/drawing/2016/5/10/chartex" xmlns:cx5="http://schemas.microsoft.com/office/drawing/2016/5/11/chartex" xmlns:cx6="http://schemas.microsoft.com/office/drawing/2016/5/12/chartex" xmlns:cx7="http://schemas.microsoft.com/office/drawing/2016/5/13/chartex" xmlns:cx8="http://schemas.microsoft.com/office/drawing/2016/5/14/chartex" xmlns:mc="http://schemas.openxmlformats.org/markup-compatibility/2006" xmlns:aink="http://schemas.microsoft.com/office/drawing/2016/ink" xmlns:am3d="http://schemas.microsoft.com/office/drawing/2017/model3d" xmlns:o="urn:schemas-microsoft-com:office:office" xmlns:r="http://schemas.openxmlformats.org/officeDocument/2006/relationships" xmlns:m="http://schemas.openxmlformats.org/officeDocument/2006/math" xmlns:v="urn:schemas-microsoft-com:vml" xmlns:wp14="http://schemas.microsoft.com/office/word/2010/wordprocessingDrawing" xmlns:wp="http://schemas.openxmlformats.org/drawingml/2006/wordprocessingDrawing" xmlns:w10="urn:schemas-microsoft-com:office:word" xmlns:w="http://schemas.openxmlformats.org/wordprocessingml/2006/main" xmlns:w14="http://schemas.microsoft.com/office/word/2010/wordml" xmlns:w15="http://schemas.microsoft.com/office/word/2012/wordml" xmlns:w16cex="http://schemas.microsoft.com/office/word/2018/wordml/cex" xmlns:w16cid="http://schemas.microsoft.com/office/word/2016/wordml/cid" xmlns:w16="http://schemas.microsoft.com/office/word/2018/wordml" xmlns:w16sdtdh="http://schemas.microsoft.com/office/word/2020/wordml/sdtdatahash" xmlns:w16se="http://schemas.microsoft.com/office/word/2015/wordml/symex" xmlns:wpg="http://schemas.microsoft.com/office/word/2010/wordprocessingGroup" xmlns:wpi="http://schemas.microsoft.com/office/word/2010/wordprocessingInk" xmlns:wne="http://schemas.microsoft.com/office/word/2006/wordml" xmlns:wps="http://schemas.microsoft.com/office/word/2010/wordprocessingShape" mc:Ignorable="w14 w15 w16se w16cid w16 w16cex w16sdtdh wp14">
+<w:ftr xmlns:wpc="http://schemas.microsoft.com/office/word/2010/wordprocessingCanvas" xmlns:cx="http://schemas.microsoft.com/office/drawing/2014/chartex" xmlns:cx1="http://schemas.microsoft.com/office/drawing/2015/9/8/chartex" xmlns:cx2="http://schemas.microsoft.com/office/drawing/2015/10/21/chartex" xmlns:cx3="http://schemas.microsoft.com/office/drawing/2016/5/9/chartex" xmlns:cx4="http://schemas.microsoft.com/office/drawing/2016/5/10/chartex" xmlns:cx5="http://schemas.microsoft.com/office/drawing/2016/5/11/chartex" xmlns:cx6="http://schemas.microsoft.com/office/drawing/2016/5/12/chartex" xmlns:cx7="http://schemas.microsoft.com/office/drawing/2016/5/13/chartex" xmlns:cx8="http://schemas.microsoft.com/office/drawing/2016/5/14/chartex" xmlns:mc="http://schemas.openxmlformats.org/markup-compatibility/2006" xmlns:aink="http://schemas.microsoft.com/office/drawing/2016/ink" xmlns:am3d="http://schemas.microsoft.com/office/drawing/2017/model3d" xmlns:o="urn:schemas-microsoft-com:office:office" xmlns:oel="http://schemas.microsoft.com/office/2019/extlst" xmlns:r="http://schemas.openxmlformats.org/officeDocument/2006/relationships" xmlns:m="http://schemas.openxmlformats.org/officeDocument/2006/math" xmlns:v="urn:schemas-microsoft-com:vml" xmlns:wp14="http://schemas.microsoft.com/office/word/2010/wordprocessingDrawing" xmlns:wp="http://schemas.openxmlformats.org/drawingml/2006/wordprocessingDrawing" xmlns:w10="urn:schemas-microsoft-com:office:word" xmlns:w="http://schemas.openxmlformats.org/wordprocessingml/2006/main" xmlns:w14="http://schemas.microsoft.com/office/word/2010/wordml" xmlns:w15="http://schemas.microsoft.com/office/word/2012/wordml" xmlns:w16cex="http://schemas.microsoft.com/office/word/2018/wordml/cex" xmlns:w16cid="http://schemas.microsoft.com/office/word/2016/wordml/cid" xmlns:w16="http://schemas.microsoft.com/office/word/2018/wordml" xmlns:w16sdtdh="http://schemas.microsoft.com/office/word/2020/wordml/sdtdatahash" xmlns:w16se="http://schemas.microsoft.com/office/word/2015/wordml/symex" xmlns:wpg="http://schemas.microsoft.com/office/word/2010/wordprocessingGroup" xmlns:wpi="http://schemas.microsoft.com/office/word/2010/wordprocessingInk" xmlns:wne="http://schemas.microsoft.com/office/word/2006/wordml" xmlns:wps="http://schemas.microsoft.com/office/word/2010/wordprocessingShape" mc:Ignorable="w14 w15 w16se w16cid w16 w16cex w16sdtdh wp14">
   <w:sdt>
     <w:sdtPr>
       <w:rPr>
@@ -11884,7 +12019,7 @@
 </file>
 
 <file path=word/footer2.xml><?xml version="1.0" encoding="utf-8"?>
-<w:ftr xmlns:wpc="http://schemas.microsoft.com/office/word/2010/wordprocessingCanvas" xmlns:cx="http://schemas.microsoft.com/office/drawing/2014/chartex" xmlns:cx1="http://schemas.microsoft.com/office/drawing/2015/9/8/chartex" xmlns:cx2="http://schemas.microsoft.com/office/drawing/2015/10/21/chartex" xmlns:cx3="http://schemas.microsoft.com/office/drawing/2016/5/9/chartex" xmlns:cx4="http://schemas.microsoft.com/office/drawing/2016/5/10/chartex" xmlns:cx5="http://schemas.microsoft.com/office/drawing/2016/5/11/chartex" xmlns:cx6="http://schemas.microsoft.com/office/drawing/2016/5/12/chartex" xmlns:cx7="http://schemas.microsoft.com/office/drawing/2016/5/13/chartex" xmlns:cx8="http://schemas.microsoft.com/office/drawing/2016/5/14/chartex" xmlns:mc="http://schemas.openxmlformats.org/markup-compatibility/2006" xmlns:aink="http://schemas.microsoft.com/office/drawing/2016/ink" xmlns:am3d="http://schemas.microsoft.com/office/drawing/2017/model3d" xmlns:o="urn:schemas-microsoft-com:office:office" xmlns:r="http://schemas.openxmlformats.org/officeDocument/2006/relationships" xmlns:m="http://schemas.openxmlformats.org/officeDocument/2006/math" xmlns:v="urn:schemas-microsoft-com:vml" xmlns:wp14="http://schemas.microsoft.com/office/word/2010/wordprocessingDrawing" xmlns:wp="http://schemas.openxmlformats.org/drawingml/2006/wordprocessingDrawing" xmlns:w10="urn:schemas-microsoft-com:office:word" xmlns:w="http://schemas.openxmlformats.org/wordprocessingml/2006/main" xmlns:w14="http://schemas.microsoft.com/office/word/2010/wordml" xmlns:w15="http://schemas.microsoft.com/office/word/2012/wordml" xmlns:w16cex="http://schemas.microsoft.com/office/word/2018/wordml/cex" xmlns:w16cid="http://schemas.microsoft.com/office/word/2016/wordml/cid" xmlns:w16="http://schemas.microsoft.com/office/word/2018/wordml" xmlns:w16sdtdh="http://schemas.microsoft.com/office/word/2020/wordml/sdtdatahash" xmlns:w16se="http://schemas.microsoft.com/office/word/2015/wordml/symex" xmlns:wpg="http://schemas.microsoft.com/office/word/2010/wordprocessingGroup" xmlns:wpi="http://schemas.microsoft.com/office/word/2010/wordprocessingInk" xmlns:wne="http://schemas.microsoft.com/office/word/2006/wordml" xmlns:wps="http://schemas.microsoft.com/office/word/2010/wordprocessingShape" mc:Ignorable="w14 w15 w16se w16cid w16 w16cex w16sdtdh wp14">
+<w:ftr xmlns:wpc="http://schemas.microsoft.com/office/word/2010/wordprocessingCanvas" xmlns:cx="http://schemas.microsoft.com/office/drawing/2014/chartex" xmlns:cx1="http://schemas.microsoft.com/office/drawing/2015/9/8/chartex" xmlns:cx2="http://schemas.microsoft.com/office/drawing/2015/10/21/chartex" xmlns:cx3="http://schemas.microsoft.com/office/drawing/2016/5/9/chartex" xmlns:cx4="http://schemas.microsoft.com/office/drawing/2016/5/10/chartex" xmlns:cx5="http://schemas.microsoft.com/office/drawing/2016/5/11/chartex" xmlns:cx6="http://schemas.microsoft.com/office/drawing/2016/5/12/chartex" xmlns:cx7="http://schemas.microsoft.com/office/drawing/2016/5/13/chartex" xmlns:cx8="http://schemas.microsoft.com/office/drawing/2016/5/14/chartex" xmlns:mc="http://schemas.openxmlformats.org/markup-compatibility/2006" xmlns:aink="http://schemas.microsoft.com/office/drawing/2016/ink" xmlns:am3d="http://schemas.microsoft.com/office/drawing/2017/model3d" xmlns:o="urn:schemas-microsoft-com:office:office" xmlns:oel="http://schemas.microsoft.com/office/2019/extlst" xmlns:r="http://schemas.openxmlformats.org/officeDocument/2006/relationships" xmlns:m="http://schemas.openxmlformats.org/officeDocument/2006/math" xmlns:v="urn:schemas-microsoft-com:vml" xmlns:wp14="http://schemas.microsoft.com/office/word/2010/wordprocessingDrawing" xmlns:wp="http://schemas.openxmlformats.org/drawingml/2006/wordprocessingDrawing" xmlns:w10="urn:schemas-microsoft-com:office:word" xmlns:w="http://schemas.openxmlformats.org/wordprocessingml/2006/main" xmlns:w14="http://schemas.microsoft.com/office/word/2010/wordml" xmlns:w15="http://schemas.microsoft.com/office/word/2012/wordml" xmlns:w16cex="http://schemas.microsoft.com/office/word/2018/wordml/cex" xmlns:w16cid="http://schemas.microsoft.com/office/word/2016/wordml/cid" xmlns:w16="http://schemas.microsoft.com/office/word/2018/wordml" xmlns:w16sdtdh="http://schemas.microsoft.com/office/word/2020/wordml/sdtdatahash" xmlns:w16se="http://schemas.microsoft.com/office/word/2015/wordml/symex" xmlns:wpg="http://schemas.microsoft.com/office/word/2010/wordprocessingGroup" xmlns:wpi="http://schemas.microsoft.com/office/word/2010/wordprocessingInk" xmlns:wne="http://schemas.microsoft.com/office/word/2006/wordml" xmlns:wps="http://schemas.microsoft.com/office/word/2010/wordprocessingShape" mc:Ignorable="w14 w15 w16se w16cid w16 w16cex w16sdtdh wp14">
   <w:p>
     <w:pPr>
       <w:pStyle w:val="Footer"/>
@@ -11904,7 +12039,7 @@
 </file>
 
 <file path=word/footnotes.xml><?xml version="1.0" encoding="utf-8"?>
-<w:footnotes xmlns:wpc="http://schemas.microsoft.com/office/word/2010/wordprocessingCanvas" xmlns:cx="http://schemas.microsoft.com/office/drawing/2014/chartex" xmlns:cx1="http://schemas.microsoft.com/office/drawing/2015/9/8/chartex" xmlns:cx2="http://schemas.microsoft.com/office/drawing/2015/10/21/chartex" xmlns:cx3="http://schemas.microsoft.com/office/drawing/2016/5/9/chartex" xmlns:cx4="http://schemas.microsoft.com/office/drawing/2016/5/10/chartex" xmlns:cx5="http://schemas.microsoft.com/office/drawing/2016/5/11/chartex" xmlns:cx6="http://schemas.microsoft.com/office/drawing/2016/5/12/chartex" xmlns:cx7="http://schemas.microsoft.com/office/drawing/2016/5/13/chartex" xmlns:cx8="http://schemas.microsoft.com/office/drawing/2016/5/14/chartex" xmlns:mc="http://schemas.openxmlformats.org/markup-compatibility/2006" xmlns:aink="http://schemas.microsoft.com/office/drawing/2016/ink" xmlns:am3d="http://schemas.microsoft.com/office/drawing/2017/model3d" xmlns:o="urn:schemas-microsoft-com:office:office" xmlns:r="http://schemas.openxmlformats.org/officeDocument/2006/relationships" xmlns:m="http://schemas.openxmlformats.org/officeDocument/2006/math" xmlns:v="urn:schemas-microsoft-com:vml" xmlns:wp14="http://schemas.microsoft.com/office/word/2010/wordprocessingDrawing" xmlns:wp="http://schemas.openxmlformats.org/drawingml/2006/wordprocessingDrawing" xmlns:w10="urn:schemas-microsoft-com:office:word" xmlns:w="http://schemas.openxmlformats.org/wordprocessingml/2006/main" xmlns:w14="http://schemas.microsoft.com/office/word/2010/wordml" xmlns:w15="http://schemas.microsoft.com/office/word/2012/wordml" xmlns:w16cex="http://schemas.microsoft.com/office/word/2018/wordml/cex" xmlns:w16cid="http://schemas.microsoft.com/office/word/2016/wordml/cid" xmlns:w16="http://schemas.microsoft.com/office/word/2018/wordml" xmlns:w16sdtdh="http://schemas.microsoft.com/office/word/2020/wordml/sdtdatahash" xmlns:w16se="http://schemas.microsoft.com/office/word/2015/wordml/symex" xmlns:wpg="http://schemas.microsoft.com/office/word/2010/wordprocessingGroup" xmlns:wpi="http://schemas.microsoft.com/office/word/2010/wordprocessingInk" xmlns:wne="http://schemas.microsoft.com/office/word/2006/wordml" xmlns:wps="http://schemas.microsoft.com/office/word/2010/wordprocessingShape" mc:Ignorable="w14 w15 w16se w16cid w16 w16cex w16sdtdh wp14">
+<w:footnotes xmlns:wpc="http://schemas.microsoft.com/office/word/2010/wordprocessingCanvas" xmlns:cx="http://schemas.microsoft.com/office/drawing/2014/chartex" xmlns:cx1="http://schemas.microsoft.com/office/drawing/2015/9/8/chartex" xmlns:cx2="http://schemas.microsoft.com/office/drawing/2015/10/21/chartex" xmlns:cx3="http://schemas.microsoft.com/office/drawing/2016/5/9/chartex" xmlns:cx4="http://schemas.microsoft.com/office/drawing/2016/5/10/chartex" xmlns:cx5="http://schemas.microsoft.com/office/drawing/2016/5/11/chartex" xmlns:cx6="http://schemas.microsoft.com/office/drawing/2016/5/12/chartex" xmlns:cx7="http://schemas.microsoft.com/office/drawing/2016/5/13/chartex" xmlns:cx8="http://schemas.microsoft.com/office/drawing/2016/5/14/chartex" xmlns:mc="http://schemas.openxmlformats.org/markup-compatibility/2006" xmlns:aink="http://schemas.microsoft.com/office/drawing/2016/ink" xmlns:am3d="http://schemas.microsoft.com/office/drawing/2017/model3d" xmlns:o="urn:schemas-microsoft-com:office:office" xmlns:oel="http://schemas.microsoft.com/office/2019/extlst" xmlns:r="http://schemas.openxmlformats.org/officeDocument/2006/relationships" xmlns:m="http://schemas.openxmlformats.org/officeDocument/2006/math" xmlns:v="urn:schemas-microsoft-com:vml" xmlns:wp14="http://schemas.microsoft.com/office/word/2010/wordprocessingDrawing" xmlns:wp="http://schemas.openxmlformats.org/drawingml/2006/wordprocessingDrawing" xmlns:w10="urn:schemas-microsoft-com:office:word" xmlns:w="http://schemas.openxmlformats.org/wordprocessingml/2006/main" xmlns:w14="http://schemas.microsoft.com/office/word/2010/wordml" xmlns:w15="http://schemas.microsoft.com/office/word/2012/wordml" xmlns:w16cex="http://schemas.microsoft.com/office/word/2018/wordml/cex" xmlns:w16cid="http://schemas.microsoft.com/office/word/2016/wordml/cid" xmlns:w16="http://schemas.microsoft.com/office/word/2018/wordml" xmlns:w16sdtdh="http://schemas.microsoft.com/office/word/2020/wordml/sdtdatahash" xmlns:w16se="http://schemas.microsoft.com/office/word/2015/wordml/symex" xmlns:wpg="http://schemas.microsoft.com/office/word/2010/wordprocessingGroup" xmlns:wpi="http://schemas.microsoft.com/office/word/2010/wordprocessingInk" xmlns:wne="http://schemas.microsoft.com/office/word/2006/wordml" xmlns:wps="http://schemas.microsoft.com/office/word/2010/wordprocessingShape" mc:Ignorable="w14 w15 w16se w16cid w16 w16cex w16sdtdh wp14">
   <w:footnote w:type="separator" w:id="-1">
     <w:p>
       <w:pPr>
@@ -12195,7 +12330,7 @@
 </file>
 
 <file path=word/header1.xml><?xml version="1.0" encoding="utf-8"?>
-<w:hdr xmlns:wpc="http://schemas.microsoft.com/office/word/2010/wordprocessingCanvas" xmlns:cx="http://schemas.microsoft.com/office/drawing/2014/chartex" xmlns:cx1="http://schemas.microsoft.com/office/drawing/2015/9/8/chartex" xmlns:cx2="http://schemas.microsoft.com/office/drawing/2015/10/21/chartex" xmlns:cx3="http://schemas.microsoft.com/office/drawing/2016/5/9/chartex" xmlns:cx4="http://schemas.microsoft.com/office/drawing/2016/5/10/chartex" xmlns:cx5="http://schemas.microsoft.com/office/drawing/2016/5/11/chartex" xmlns:cx6="http://schemas.microsoft.com/office/drawing/2016/5/12/chartex" xmlns:cx7="http://schemas.microsoft.com/office/drawing/2016/5/13/chartex" xmlns:cx8="http://schemas.microsoft.com/office/drawing/2016/5/14/chartex" xmlns:mc="http://schemas.openxmlformats.org/markup-compatibility/2006" xmlns:aink="http://schemas.microsoft.com/office/drawing/2016/ink" xmlns:am3d="http://schemas.microsoft.com/office/drawing/2017/model3d" xmlns:o="urn:schemas-microsoft-com:office:office" xmlns:r="http://schemas.openxmlformats.org/officeDocument/2006/relationships" xmlns:m="http://schemas.openxmlformats.org/officeDocument/2006/math" xmlns:v="urn:schemas-microsoft-com:vml" xmlns:wp14="http://schemas.microsoft.com/office/word/2010/wordprocessingDrawing" xmlns:wp="http://schemas.openxmlformats.org/drawingml/2006/wordprocessingDrawing" xmlns:w10="urn:schemas-microsoft-com:office:word" xmlns:w="http://schemas.openxmlformats.org/wordprocessingml/2006/main" xmlns:w14="http://schemas.microsoft.com/office/word/2010/wordml" xmlns:w15="http://schemas.microsoft.com/office/word/2012/wordml" xmlns:w16cex="http://schemas.microsoft.com/office/word/2018/wordml/cex" xmlns:w16cid="http://schemas.microsoft.com/office/word/2016/wordml/cid" xmlns:w16="http://schemas.microsoft.com/office/word/2018/wordml" xmlns:w16sdtdh="http://schemas.microsoft.com/office/word/2020/wordml/sdtdatahash" xmlns:w16se="http://schemas.microsoft.com/office/word/2015/wordml/symex" xmlns:wpg="http://schemas.microsoft.com/office/word/2010/wordprocessingGroup" xmlns:wpi="http://schemas.microsoft.com/office/word/2010/wordprocessingInk" xmlns:wne="http://schemas.microsoft.com/office/word/2006/wordml" xmlns:wps="http://schemas.microsoft.com/office/word/2010/wordprocessingShape" mc:Ignorable="w14 w15 w16se w16cid w16 w16cex w16sdtdh wp14">
+<w:hdr xmlns:wpc="http://schemas.microsoft.com/office/word/2010/wordprocessingCanvas" xmlns:cx="http://schemas.microsoft.com/office/drawing/2014/chartex" xmlns:cx1="http://schemas.microsoft.com/office/drawing/2015/9/8/chartex" xmlns:cx2="http://schemas.microsoft.com/office/drawing/2015/10/21/chartex" xmlns:cx3="http://schemas.microsoft.com/office/drawing/2016/5/9/chartex" xmlns:cx4="http://schemas.microsoft.com/office/drawing/2016/5/10/chartex" xmlns:cx5="http://schemas.microsoft.com/office/drawing/2016/5/11/chartex" xmlns:cx6="http://schemas.microsoft.com/office/drawing/2016/5/12/chartex" xmlns:cx7="http://schemas.microsoft.com/office/drawing/2016/5/13/chartex" xmlns:cx8="http://schemas.microsoft.com/office/drawing/2016/5/14/chartex" xmlns:mc="http://schemas.openxmlformats.org/markup-compatibility/2006" xmlns:aink="http://schemas.microsoft.com/office/drawing/2016/ink" xmlns:am3d="http://schemas.microsoft.com/office/drawing/2017/model3d" xmlns:o="urn:schemas-microsoft-com:office:office" xmlns:oel="http://schemas.microsoft.com/office/2019/extlst" xmlns:r="http://schemas.openxmlformats.org/officeDocument/2006/relationships" xmlns:m="http://schemas.openxmlformats.org/officeDocument/2006/math" xmlns:v="urn:schemas-microsoft-com:vml" xmlns:wp14="http://schemas.microsoft.com/office/word/2010/wordprocessingDrawing" xmlns:wp="http://schemas.openxmlformats.org/drawingml/2006/wordprocessingDrawing" xmlns:w10="urn:schemas-microsoft-com:office:word" xmlns:w="http://schemas.openxmlformats.org/wordprocessingml/2006/main" xmlns:w14="http://schemas.microsoft.com/office/word/2010/wordml" xmlns:w15="http://schemas.microsoft.com/office/word/2012/wordml" xmlns:w16cex="http://schemas.microsoft.com/office/word/2018/wordml/cex" xmlns:w16cid="http://schemas.microsoft.com/office/word/2016/wordml/cid" xmlns:w16="http://schemas.microsoft.com/office/word/2018/wordml" xmlns:w16sdtdh="http://schemas.microsoft.com/office/word/2020/wordml/sdtdatahash" xmlns:w16se="http://schemas.microsoft.com/office/word/2015/wordml/symex" xmlns:wpg="http://schemas.microsoft.com/office/word/2010/wordprocessingGroup" xmlns:wpi="http://schemas.microsoft.com/office/word/2010/wordprocessingInk" xmlns:wne="http://schemas.microsoft.com/office/word/2006/wordml" xmlns:wps="http://schemas.microsoft.com/office/word/2010/wordprocessingShape" mc:Ignorable="w14 w15 w16se w16cid w16 w16cex w16sdtdh wp14">
   <w:sdt>
     <w:sdtPr>
       <w:rPr>
@@ -12252,7 +12387,7 @@
 </file>
 
 <file path=word/header2.xml><?xml version="1.0" encoding="utf-8"?>
-<w:hdr xmlns:wpc="http://schemas.microsoft.com/office/word/2010/wordprocessingCanvas" xmlns:cx="http://schemas.microsoft.com/office/drawing/2014/chartex" xmlns:cx1="http://schemas.microsoft.com/office/drawing/2015/9/8/chartex" xmlns:cx2="http://schemas.microsoft.com/office/drawing/2015/10/21/chartex" xmlns:cx3="http://schemas.microsoft.com/office/drawing/2016/5/9/chartex" xmlns:cx4="http://schemas.microsoft.com/office/drawing/2016/5/10/chartex" xmlns:cx5="http://schemas.microsoft.com/office/drawing/2016/5/11/chartex" xmlns:cx6="http://schemas.microsoft.com/office/drawing/2016/5/12/chartex" xmlns:cx7="http://schemas.microsoft.com/office/drawing/2016/5/13/chartex" xmlns:cx8="http://schemas.microsoft.com/office/drawing/2016/5/14/chartex" xmlns:mc="http://schemas.openxmlformats.org/markup-compatibility/2006" xmlns:aink="http://schemas.microsoft.com/office/drawing/2016/ink" xmlns:am3d="http://schemas.microsoft.com/office/drawing/2017/model3d" xmlns:o="urn:schemas-microsoft-com:office:office" xmlns:r="http://schemas.openxmlformats.org/officeDocument/2006/relationships" xmlns:m="http://schemas.openxmlformats.org/officeDocument/2006/math" xmlns:v="urn:schemas-microsoft-com:vml" xmlns:wp14="http://schemas.microsoft.com/office/word/2010/wordprocessingDrawing" xmlns:wp="http://schemas.openxmlformats.org/drawingml/2006/wordprocessingDrawing" xmlns:w10="urn:schemas-microsoft-com:office:word" xmlns:w="http://schemas.openxmlformats.org/wordprocessingml/2006/main" xmlns:w14="http://schemas.microsoft.com/office/word/2010/wordml" xmlns:w15="http://schemas.microsoft.com/office/word/2012/wordml" xmlns:w16cex="http://schemas.microsoft.com/office/word/2018/wordml/cex" xmlns:w16cid="http://schemas.microsoft.com/office/word/2016/wordml/cid" xmlns:w16="http://schemas.microsoft.com/office/word/2018/wordml" xmlns:w16sdtdh="http://schemas.microsoft.com/office/word/2020/wordml/sdtdatahash" xmlns:w16se="http://schemas.microsoft.com/office/word/2015/wordml/symex" xmlns:wpg="http://schemas.microsoft.com/office/word/2010/wordprocessingGroup" xmlns:wpi="http://schemas.microsoft.com/office/word/2010/wordprocessingInk" xmlns:wne="http://schemas.microsoft.com/office/word/2006/wordml" xmlns:wps="http://schemas.microsoft.com/office/word/2010/wordprocessingShape" mc:Ignorable="w14 w15 w16se w16cid w16 w16cex w16sdtdh wp14">
+<w:hdr xmlns:wpc="http://schemas.microsoft.com/office/word/2010/wordprocessingCanvas" xmlns:cx="http://schemas.microsoft.com/office/drawing/2014/chartex" xmlns:cx1="http://schemas.microsoft.com/office/drawing/2015/9/8/chartex" xmlns:cx2="http://schemas.microsoft.com/office/drawing/2015/10/21/chartex" xmlns:cx3="http://schemas.microsoft.com/office/drawing/2016/5/9/chartex" xmlns:cx4="http://schemas.microsoft.com/office/drawing/2016/5/10/chartex" xmlns:cx5="http://schemas.microsoft.com/office/drawing/2016/5/11/chartex" xmlns:cx6="http://schemas.microsoft.com/office/drawing/2016/5/12/chartex" xmlns:cx7="http://schemas.microsoft.com/office/drawing/2016/5/13/chartex" xmlns:cx8="http://schemas.microsoft.com/office/drawing/2016/5/14/chartex" xmlns:mc="http://schemas.openxmlformats.org/markup-compatibility/2006" xmlns:aink="http://schemas.microsoft.com/office/drawing/2016/ink" xmlns:am3d="http://schemas.microsoft.com/office/drawing/2017/model3d" xmlns:o="urn:schemas-microsoft-com:office:office" xmlns:oel="http://schemas.microsoft.com/office/2019/extlst" xmlns:r="http://schemas.openxmlformats.org/officeDocument/2006/relationships" xmlns:m="http://schemas.openxmlformats.org/officeDocument/2006/math" xmlns:v="urn:schemas-microsoft-com:vml" xmlns:wp14="http://schemas.microsoft.com/office/word/2010/wordprocessingDrawing" xmlns:wp="http://schemas.openxmlformats.org/drawingml/2006/wordprocessingDrawing" xmlns:w10="urn:schemas-microsoft-com:office:word" xmlns:w="http://schemas.openxmlformats.org/wordprocessingml/2006/main" xmlns:w14="http://schemas.microsoft.com/office/word/2010/wordml" xmlns:w15="http://schemas.microsoft.com/office/word/2012/wordml" xmlns:w16cex="http://schemas.microsoft.com/office/word/2018/wordml/cex" xmlns:w16cid="http://schemas.microsoft.com/office/word/2016/wordml/cid" xmlns:w16="http://schemas.microsoft.com/office/word/2018/wordml" xmlns:w16sdtdh="http://schemas.microsoft.com/office/word/2020/wordml/sdtdatahash" xmlns:w16se="http://schemas.microsoft.com/office/word/2015/wordml/symex" xmlns:wpg="http://schemas.microsoft.com/office/word/2010/wordprocessingGroup" xmlns:wpi="http://schemas.microsoft.com/office/word/2010/wordprocessingInk" xmlns:wne="http://schemas.microsoft.com/office/word/2006/wordml" xmlns:wps="http://schemas.microsoft.com/office/word/2010/wordprocessingShape" mc:Ignorable="w14 w15 w16se w16cid w16 w16cex w16sdtdh wp14">
   <w:sdt>
     <w:sdtPr>
       <w:rPr>
@@ -12352,7 +12487,7 @@
 </file>
 
 <file path=word/numbering.xml><?xml version="1.0" encoding="utf-8"?>
-<w:numbering xmlns:wpc="http://schemas.microsoft.com/office/word/2010/wordprocessingCanvas" xmlns:cx="http://schemas.microsoft.com/office/drawing/2014/chartex" xmlns:cx1="http://schemas.microsoft.com/office/drawing/2015/9/8/chartex" xmlns:cx2="http://schemas.microsoft.com/office/drawing/2015/10/21/chartex" xmlns:cx3="http://schemas.microsoft.com/office/drawing/2016/5/9/chartex" xmlns:cx4="http://schemas.microsoft.com/office/drawing/2016/5/10/chartex" xmlns:cx5="http://schemas.microsoft.com/office/drawing/2016/5/11/chartex" xmlns:cx6="http://schemas.microsoft.com/office/drawing/2016/5/12/chartex" xmlns:cx7="http://schemas.microsoft.com/office/drawing/2016/5/13/chartex" xmlns:cx8="http://schemas.microsoft.com/office/drawing/2016/5/14/chartex" xmlns:mc="http://schemas.openxmlformats.org/markup-compatibility/2006" xmlns:aink="http://schemas.microsoft.com/office/drawing/2016/ink" xmlns:am3d="http://schemas.microsoft.com/office/drawing/2017/model3d" xmlns:o="urn:schemas-microsoft-com:office:office" xmlns:r="http://schemas.openxmlformats.org/officeDocument/2006/relationships" xmlns:m="http://schemas.openxmlformats.org/officeDocument/2006/math" xmlns:v="urn:schemas-microsoft-com:vml" xmlns:wp14="http://schemas.microsoft.com/office/word/2010/wordprocessingDrawing" xmlns:wp="http://schemas.openxmlformats.org/drawingml/2006/wordprocessingDrawing" xmlns:w10="urn:schemas-microsoft-com:office:word" xmlns:w="http://schemas.openxmlformats.org/wordprocessingml/2006/main" xmlns:w14="http://schemas.microsoft.com/office/word/2010/wordml" xmlns:w15="http://schemas.microsoft.com/office/word/2012/wordml" xmlns:w16cex="http://schemas.microsoft.com/office/word/2018/wordml/cex" xmlns:w16cid="http://schemas.microsoft.com/office/word/2016/wordml/cid" xmlns:w16="http://schemas.microsoft.com/office/word/2018/wordml" xmlns:w16sdtdh="http://schemas.microsoft.com/office/word/2020/wordml/sdtdatahash" xmlns:w16se="http://schemas.microsoft.com/office/word/2015/wordml/symex" xmlns:wpg="http://schemas.microsoft.com/office/word/2010/wordprocessingGroup" xmlns:wpi="http://schemas.microsoft.com/office/word/2010/wordprocessingInk" xmlns:wne="http://schemas.microsoft.com/office/word/2006/wordml" xmlns:wps="http://schemas.microsoft.com/office/word/2010/wordprocessingShape" mc:Ignorable="w14 w15 w16se w16cid w16 w16cex w16sdtdh wp14">
+<w:numbering xmlns:wpc="http://schemas.microsoft.com/office/word/2010/wordprocessingCanvas" xmlns:cx="http://schemas.microsoft.com/office/drawing/2014/chartex" xmlns:cx1="http://schemas.microsoft.com/office/drawing/2015/9/8/chartex" xmlns:cx2="http://schemas.microsoft.com/office/drawing/2015/10/21/chartex" xmlns:cx3="http://schemas.microsoft.com/office/drawing/2016/5/9/chartex" xmlns:cx4="http://schemas.microsoft.com/office/drawing/2016/5/10/chartex" xmlns:cx5="http://schemas.microsoft.com/office/drawing/2016/5/11/chartex" xmlns:cx6="http://schemas.microsoft.com/office/drawing/2016/5/12/chartex" xmlns:cx7="http://schemas.microsoft.com/office/drawing/2016/5/13/chartex" xmlns:cx8="http://schemas.microsoft.com/office/drawing/2016/5/14/chartex" xmlns:mc="http://schemas.openxmlformats.org/markup-compatibility/2006" xmlns:aink="http://schemas.microsoft.com/office/drawing/2016/ink" xmlns:am3d="http://schemas.microsoft.com/office/drawing/2017/model3d" xmlns:o="urn:schemas-microsoft-com:office:office" xmlns:oel="http://schemas.microsoft.com/office/2019/extlst" xmlns:r="http://schemas.openxmlformats.org/officeDocument/2006/relationships" xmlns:m="http://schemas.openxmlformats.org/officeDocument/2006/math" xmlns:v="urn:schemas-microsoft-com:vml" xmlns:wp14="http://schemas.microsoft.com/office/word/2010/wordprocessingDrawing" xmlns:wp="http://schemas.openxmlformats.org/drawingml/2006/wordprocessingDrawing" xmlns:w10="urn:schemas-microsoft-com:office:word" xmlns:w="http://schemas.openxmlformats.org/wordprocessingml/2006/main" xmlns:w14="http://schemas.microsoft.com/office/word/2010/wordml" xmlns:w15="http://schemas.microsoft.com/office/word/2012/wordml" xmlns:w16cex="http://schemas.microsoft.com/office/word/2018/wordml/cex" xmlns:w16cid="http://schemas.microsoft.com/office/word/2016/wordml/cid" xmlns:w16="http://schemas.microsoft.com/office/word/2018/wordml" xmlns:w16sdtdh="http://schemas.microsoft.com/office/word/2020/wordml/sdtdatahash" xmlns:w16se="http://schemas.microsoft.com/office/word/2015/wordml/symex" xmlns:wpg="http://schemas.microsoft.com/office/word/2010/wordprocessingGroup" xmlns:wpi="http://schemas.microsoft.com/office/word/2010/wordprocessingInk" xmlns:wne="http://schemas.microsoft.com/office/word/2006/wordml" xmlns:wps="http://schemas.microsoft.com/office/word/2010/wordprocessingShape" mc:Ignorable="w14 w15 w16se w16cid w16 w16cex w16sdtdh wp14">
   <w:abstractNum w:abstractNumId="0" w15:restartNumberingAfterBreak="0">
     <w:nsid w:val="0BD10033"/>
     <w:multiLevelType w:val="hybridMultilevel"/>
@@ -12442,7 +12577,7 @@
       </w:pPr>
     </w:lvl>
   </w:abstractNum>
-  <w:num w:numId="1">
+  <w:num w:numId="1" w16cid:durableId="848518961">
     <w:abstractNumId w:val="0"/>
   </w:num>
 </w:numbering>

</xml_diff>